<commit_message>
Minor updates to last point
</commit_message>
<xml_diff>
--- a/docs/Theme_of_coursework.docx
+++ b/docs/Theme_of_coursework.docx
@@ -367,38 +367,99 @@
     <w:p>
       <w:pPr>
         <w:spacing w:line="276" w:lineRule="auto"/>
+        <w:ind w:firstLine="360"/>
+        <w:jc w:val="both"/>
+        <w:rPr>
+          <w:sz w:val="20"/>
+          <w:szCs w:val="24"/>
+        </w:rPr>
+      </w:pPr>
+      <w:r>
+        <w:rPr>
+          <w:sz w:val="20"/>
+          <w:szCs w:val="24"/>
+        </w:rPr>
+        <w:t xml:space="preserve">Я вважаю, що цей додаток міг би вирішити проблеми згадані в першому пункті. Особливою функцією цього додатку буде розпізнавання продуктів на фото. Далі додаток буде пропонувати рецепти страв, які можна зробити з даних продуктів. Користувачам також буде доступна функція редагування інгредієнтів з клавіатури, що допоможе уникнути </w:t>
+      </w:r>
+      <w:proofErr w:type="spellStart"/>
+      <w:r>
+        <w:rPr>
+          <w:sz w:val="20"/>
+          <w:szCs w:val="24"/>
+        </w:rPr>
+        <w:t>неточностей</w:t>
+      </w:r>
+      <w:proofErr w:type="spellEnd"/>
+      <w:r>
+        <w:rPr>
+          <w:sz w:val="20"/>
+          <w:szCs w:val="24"/>
+        </w:rPr>
+        <w:t xml:space="preserve"> розпізнавання. Додаток також можна поліпшити наявністю фільтрів з дієтами, алергіями і калоріями для людей, які особливо вимогливо слідкують за своїм раціоном.</w:t>
+      </w:r>
+    </w:p>
+    <w:p>
+      <w:pPr>
+        <w:spacing w:line="276" w:lineRule="auto"/>
+        <w:ind w:firstLine="360"/>
+        <w:jc w:val="both"/>
+        <w:rPr>
+          <w:szCs w:val="24"/>
+        </w:rPr>
+      </w:pPr>
+      <w:r>
+        <w:rPr>
+          <w:sz w:val="20"/>
+          <w:szCs w:val="24"/>
+        </w:rPr>
+        <w:t xml:space="preserve">В подальшому цей проект можна розвинути і масштабувати за допомогою встановлення камери безпосередньо в холодильники користувачів, що допоможе виконувати цей процес віддалено.  </w:t>
+      </w:r>
+    </w:p>
+    <w:p>
+      <w:pPr>
+        <w:spacing w:line="276" w:lineRule="auto"/>
+        <w:jc w:val="both"/>
+        <w:rPr>
+          <w:sz w:val="20"/>
+          <w:szCs w:val="20"/>
+        </w:rPr>
+      </w:pPr>
+    </w:p>
+    <w:p>
+      <w:pPr>
+        <w:spacing w:line="276" w:lineRule="auto"/>
         <w:jc w:val="center"/>
+        <w:rPr>
+          <w:b/>
+          <w:sz w:val="28"/>
+          <w:szCs w:val="28"/>
+          <w:lang w:val="ru-RU"/>
+        </w:rPr>
+      </w:pPr>
+      <w:r>
+        <w:rPr>
+          <w:b/>
+          <w:sz w:val="24"/>
+          <w:szCs w:val="24"/>
+        </w:rPr>
+        <w:br w:type="page"/>
+      </w:r>
+      <w:r>
+        <w:rPr>
+          <w:b/>
+          <w:sz w:val="28"/>
+          <w:szCs w:val="28"/>
+        </w:rPr>
+        <w:lastRenderedPageBreak/>
+        <w:t xml:space="preserve">Можливості </w:t>
+      </w:r>
+      <w:r>
         <w:rPr>
           <w:b/>
           <w:sz w:val="28"/>
           <w:szCs w:val="28"/>
           <w:lang w:val="en-US"/>
         </w:rPr>
-      </w:pPr>
-      <w:r>
-        <w:rPr>
-          <w:b/>
-          <w:sz w:val="24"/>
-          <w:szCs w:val="24"/>
-        </w:rPr>
-        <w:br w:type="page"/>
-      </w:r>
-      <w:r>
-        <w:rPr>
-          <w:b/>
-          <w:sz w:val="28"/>
-          <w:szCs w:val="28"/>
-        </w:rPr>
-        <w:lastRenderedPageBreak/>
-        <w:t xml:space="preserve">Можливості </w:t>
-      </w:r>
-      <w:r>
-        <w:rPr>
-          <w:b/>
-          <w:sz w:val="28"/>
-          <w:szCs w:val="28"/>
-          <w:lang w:val="en-US"/>
-        </w:rPr>
         <w:t>API</w:t>
       </w:r>
     </w:p>
@@ -411,7 +472,7 @@
           <w:b/>
           <w:sz w:val="20"/>
           <w:szCs w:val="20"/>
-          <w:lang w:val="en-US"/>
+          <w:lang w:val="ru-RU"/>
         </w:rPr>
       </w:pPr>
     </w:p>
@@ -762,15 +823,7 @@
                 <w:sz w:val="20"/>
                 <w:szCs w:val="20"/>
               </w:rPr>
-              <w:t>Текст запиту</w:t>
-            </w:r>
-            <w:r>
-              <w:rPr>
-                <w:rFonts w:cstheme="minorHAnsi"/>
-                <w:sz w:val="20"/>
-                <w:szCs w:val="20"/>
-              </w:rPr>
-              <w:t>.</w:t>
+              <w:t>Текст запиту.</w:t>
             </w:r>
           </w:p>
         </w:tc>
@@ -892,15 +945,7 @@
                 <w:sz w:val="20"/>
                 <w:szCs w:val="20"/>
               </w:rPr>
-              <w:t>Повертає інформацію про певний рецеп</w:t>
-            </w:r>
-            <w:r>
-              <w:rPr>
-                <w:rFonts w:cstheme="minorHAnsi"/>
-                <w:sz w:val="20"/>
-                <w:szCs w:val="20"/>
-              </w:rPr>
-              <w:t>т на основі його ідентифікатора.</w:t>
+              <w:t>Повертає інформацію про певний рецепт на основі його ідентифікатора.</w:t>
             </w:r>
           </w:p>
         </w:tc>
@@ -1168,23 +1213,7 @@
                 <w:sz w:val="20"/>
                 <w:szCs w:val="20"/>
               </w:rPr>
-              <w:t xml:space="preserve"> </w:t>
-            </w:r>
-            <w:r>
-              <w:rPr>
-                <w:rFonts w:cstheme="minorHAnsi"/>
-                <w:sz w:val="20"/>
-                <w:szCs w:val="20"/>
-              </w:rPr>
-              <w:t>розрядний</w:t>
-            </w:r>
-            <w:r>
-              <w:rPr>
-                <w:rFonts w:cstheme="minorHAnsi"/>
-                <w:sz w:val="20"/>
-                <w:szCs w:val="20"/>
-              </w:rPr>
-              <w:t xml:space="preserve"> ключ програми</w:t>
+              <w:t xml:space="preserve"> розрядний ключ програми</w:t>
             </w:r>
           </w:p>
         </w:tc>
@@ -2219,15 +2248,7 @@
                 <w:sz w:val="20"/>
                 <w:szCs w:val="20"/>
               </w:rPr>
-              <w:t>Параметр зворотного дзвінка для JSONP . Це буде "огортати" результат у виклику функції JavaScript дл</w:t>
-            </w:r>
-            <w:r>
-              <w:rPr>
-                <w:rFonts w:cstheme="minorHAnsi"/>
-                <w:sz w:val="20"/>
-                <w:szCs w:val="20"/>
-              </w:rPr>
-              <w:t>я вказаного зворотного виклику.</w:t>
+              <w:t>Параметр зворотного дзвінка для JSONP . Це буде "огортати" результат у виклику функції JavaScript для вказаного зворотного виклику.</w:t>
             </w:r>
           </w:p>
         </w:tc>
@@ -3308,17 +3329,186 @@
           <w:szCs w:val="28"/>
         </w:rPr>
         <w:lastRenderedPageBreak/>
-        <w:t>Приклад вико</w:t>
-      </w:r>
-      <w:bookmarkStart w:id="0" w:name="_GoBack"/>
-      <w:bookmarkEnd w:id="0"/>
-      <w:r>
+        <w:t>Приклад використання</w:t>
+      </w:r>
+    </w:p>
+    <w:p>
+      <w:pPr>
+        <w:spacing w:line="276" w:lineRule="auto"/>
+        <w:jc w:val="center"/>
         <w:rPr>
           <w:b/>
           <w:sz w:val="28"/>
           <w:szCs w:val="28"/>
         </w:rPr>
-        <w:t>ристання</w:t>
+      </w:pPr>
+    </w:p>
+    <w:p>
+      <w:pPr>
+        <w:spacing w:line="276" w:lineRule="auto"/>
+        <w:jc w:val="both"/>
+        <w:rPr>
+          <w:sz w:val="20"/>
+          <w:szCs w:val="20"/>
+        </w:rPr>
+      </w:pPr>
+      <w:r>
+        <w:rPr>
+          <w:sz w:val="20"/>
+          <w:szCs w:val="20"/>
+        </w:rPr>
+        <w:tab/>
+        <w:t xml:space="preserve">В доданому файлі </w:t>
+      </w:r>
+      <w:r>
+        <w:rPr>
+          <w:sz w:val="20"/>
+          <w:szCs w:val="20"/>
+          <w:lang w:val="en-US"/>
+        </w:rPr>
+        <w:t>test</w:t>
+      </w:r>
+      <w:r>
+        <w:rPr>
+          <w:sz w:val="20"/>
+          <w:szCs w:val="20"/>
+        </w:rPr>
+        <w:t>.</w:t>
+      </w:r>
+      <w:r>
+        <w:rPr>
+          <w:sz w:val="20"/>
+          <w:szCs w:val="20"/>
+          <w:lang w:val="en-US"/>
+        </w:rPr>
+        <w:t>py</w:t>
+      </w:r>
+      <w:r>
+        <w:rPr>
+          <w:sz w:val="20"/>
+          <w:szCs w:val="20"/>
+        </w:rPr>
+        <w:t xml:space="preserve"> </w:t>
+      </w:r>
+      <w:r>
+        <w:rPr>
+          <w:sz w:val="20"/>
+          <w:szCs w:val="20"/>
+        </w:rPr>
+        <w:t xml:space="preserve">можна побачити можливості </w:t>
+      </w:r>
+      <w:r>
+        <w:rPr>
+          <w:sz w:val="20"/>
+          <w:szCs w:val="20"/>
+          <w:lang w:val="en-US"/>
+        </w:rPr>
+        <w:t>API</w:t>
+      </w:r>
+      <w:r>
+        <w:rPr>
+          <w:sz w:val="20"/>
+          <w:szCs w:val="20"/>
+        </w:rPr>
+        <w:t xml:space="preserve"> (Потрібен файл</w:t>
+      </w:r>
+      <w:r>
+        <w:rPr>
+          <w:sz w:val="20"/>
+          <w:szCs w:val="20"/>
+        </w:rPr>
+        <w:t xml:space="preserve"> </w:t>
+      </w:r>
+      <w:r>
+        <w:rPr>
+          <w:sz w:val="20"/>
+          <w:szCs w:val="20"/>
+          <w:lang w:val="en-US"/>
+        </w:rPr>
+        <w:t>hidden</w:t>
+      </w:r>
+      <w:r>
+        <w:rPr>
+          <w:sz w:val="20"/>
+          <w:szCs w:val="20"/>
+        </w:rPr>
+        <w:t>.</w:t>
+      </w:r>
+      <w:r>
+        <w:rPr>
+          <w:sz w:val="20"/>
+          <w:szCs w:val="20"/>
+          <w:lang w:val="en-US"/>
+        </w:rPr>
+        <w:t>py</w:t>
+      </w:r>
+      <w:r>
+        <w:rPr>
+          <w:sz w:val="20"/>
+          <w:szCs w:val="20"/>
+        </w:rPr>
+        <w:t xml:space="preserve"> з ключами до </w:t>
+      </w:r>
+      <w:r>
+        <w:rPr>
+          <w:sz w:val="20"/>
+          <w:szCs w:val="20"/>
+          <w:lang w:val="en-US"/>
+        </w:rPr>
+        <w:t>API</w:t>
+      </w:r>
+      <w:r>
+        <w:rPr>
+          <w:sz w:val="20"/>
+          <w:szCs w:val="20"/>
+        </w:rPr>
+        <w:t xml:space="preserve">). </w:t>
+      </w:r>
+      <w:r>
+        <w:rPr>
+          <w:sz w:val="20"/>
+          <w:szCs w:val="20"/>
+        </w:rPr>
+        <w:t>Дана програма здійснює пошук</w:t>
+      </w:r>
+      <w:r>
+        <w:rPr>
+          <w:sz w:val="20"/>
+          <w:szCs w:val="20"/>
+          <w:lang w:val="ru-RU"/>
+        </w:rPr>
+        <w:t xml:space="preserve"> </w:t>
+      </w:r>
+      <w:r>
+        <w:rPr>
+          <w:sz w:val="20"/>
+          <w:szCs w:val="20"/>
+        </w:rPr>
+        <w:t xml:space="preserve">по введених даних і записує в файл </w:t>
+      </w:r>
+      <w:r>
+        <w:rPr>
+          <w:sz w:val="20"/>
+          <w:szCs w:val="20"/>
+        </w:rPr>
+        <w:t xml:space="preserve">словник ключами якого є назви страв, а інформацією за цими ключами – словник з інформацією про інгредієнти та посиланням на повний рецепт. </w:t>
+      </w:r>
+    </w:p>
+    <w:p>
+      <w:pPr>
+        <w:spacing w:line="276" w:lineRule="auto"/>
+        <w:jc w:val="both"/>
+        <w:rPr>
+          <w:sz w:val="28"/>
+          <w:szCs w:val="28"/>
+        </w:rPr>
+      </w:pPr>
+      <w:r>
+        <w:rPr>
+          <w:sz w:val="28"/>
+          <w:szCs w:val="28"/>
+        </w:rPr>
+        <w:br w:type="page"/>
       </w:r>
     </w:p>
     <w:p>
@@ -3331,209 +3521,50 @@
           <w:szCs w:val="28"/>
         </w:rPr>
       </w:pPr>
-    </w:p>
-    <w:p>
-      <w:pPr>
-        <w:spacing w:line="276" w:lineRule="auto"/>
-        <w:jc w:val="both"/>
-        <w:rPr>
-          <w:sz w:val="20"/>
-          <w:szCs w:val="20"/>
-        </w:rPr>
-      </w:pPr>
-      <w:r>
-        <w:rPr>
-          <w:sz w:val="20"/>
-          <w:szCs w:val="20"/>
-        </w:rPr>
-        <w:tab/>
-        <w:t xml:space="preserve">В доданому файлі </w:t>
-      </w:r>
-      <w:r>
-        <w:rPr>
-          <w:sz w:val="20"/>
-          <w:szCs w:val="20"/>
-          <w:lang w:val="en-US"/>
-        </w:rPr>
-        <w:t>test</w:t>
-      </w:r>
-      <w:r>
-        <w:rPr>
-          <w:sz w:val="20"/>
-          <w:szCs w:val="20"/>
-        </w:rPr>
-        <w:t>.</w:t>
-      </w:r>
-      <w:r>
-        <w:rPr>
-          <w:sz w:val="20"/>
-          <w:szCs w:val="20"/>
-          <w:lang w:val="en-US"/>
-        </w:rPr>
-        <w:t>py</w:t>
-      </w:r>
-      <w:r>
-        <w:rPr>
-          <w:sz w:val="20"/>
-          <w:szCs w:val="20"/>
-        </w:rPr>
-        <w:t xml:space="preserve"> </w:t>
-      </w:r>
-      <w:r>
-        <w:rPr>
-          <w:sz w:val="20"/>
-          <w:szCs w:val="20"/>
-        </w:rPr>
-        <w:t xml:space="preserve">можна побачити можливості </w:t>
-      </w:r>
-      <w:r>
-        <w:rPr>
-          <w:sz w:val="20"/>
-          <w:szCs w:val="20"/>
-          <w:lang w:val="en-US"/>
-        </w:rPr>
-        <w:t>API</w:t>
-      </w:r>
-      <w:r>
-        <w:rPr>
-          <w:sz w:val="20"/>
-          <w:szCs w:val="20"/>
-        </w:rPr>
-        <w:t xml:space="preserve"> (Потрібен файл</w:t>
-      </w:r>
-      <w:r>
-        <w:rPr>
-          <w:sz w:val="20"/>
-          <w:szCs w:val="20"/>
-        </w:rPr>
-        <w:t xml:space="preserve"> </w:t>
-      </w:r>
-      <w:r>
-        <w:rPr>
-          <w:sz w:val="20"/>
-          <w:szCs w:val="20"/>
-          <w:lang w:val="en-US"/>
-        </w:rPr>
-        <w:t>hidden</w:t>
-      </w:r>
-      <w:r>
-        <w:rPr>
-          <w:sz w:val="20"/>
-          <w:szCs w:val="20"/>
-        </w:rPr>
-        <w:t>.</w:t>
-      </w:r>
-      <w:r>
-        <w:rPr>
-          <w:sz w:val="20"/>
-          <w:szCs w:val="20"/>
-          <w:lang w:val="en-US"/>
-        </w:rPr>
-        <w:t>py</w:t>
-      </w:r>
-      <w:r>
-        <w:rPr>
-          <w:sz w:val="20"/>
-          <w:szCs w:val="20"/>
-        </w:rPr>
-        <w:t xml:space="preserve"> з ключами до </w:t>
-      </w:r>
-      <w:r>
-        <w:rPr>
-          <w:sz w:val="20"/>
-          <w:szCs w:val="20"/>
-          <w:lang w:val="en-US"/>
-        </w:rPr>
-        <w:t>API</w:t>
-      </w:r>
-      <w:r>
-        <w:rPr>
-          <w:sz w:val="20"/>
-          <w:szCs w:val="20"/>
-        </w:rPr>
-        <w:t xml:space="preserve">). </w:t>
-      </w:r>
-      <w:r>
-        <w:rPr>
-          <w:sz w:val="20"/>
-          <w:szCs w:val="20"/>
-        </w:rPr>
-        <w:t>Дана програма здійснює пошук</w:t>
-      </w:r>
-      <w:r>
-        <w:rPr>
-          <w:sz w:val="20"/>
-          <w:szCs w:val="20"/>
-          <w:lang w:val="ru-RU"/>
-        </w:rPr>
-        <w:t xml:space="preserve"> </w:t>
-      </w:r>
-      <w:r>
-        <w:rPr>
-          <w:sz w:val="20"/>
-          <w:szCs w:val="20"/>
-        </w:rPr>
-        <w:t xml:space="preserve">по введених даних і записує в файл </w:t>
-      </w:r>
-      <w:r>
-        <w:rPr>
-          <w:sz w:val="20"/>
-          <w:szCs w:val="20"/>
-        </w:rPr>
-        <w:t xml:space="preserve">словник ключами якого є назви страв, а інформацією за цими ключами – словник з інформацією про інгредієнти та посиланням на повний рецепт. </w:t>
-      </w:r>
-    </w:p>
-    <w:p>
-      <w:pPr>
-        <w:spacing w:line="276" w:lineRule="auto"/>
-        <w:jc w:val="both"/>
-        <w:rPr>
-          <w:sz w:val="28"/>
-          <w:szCs w:val="28"/>
-        </w:rPr>
-      </w:pPr>
-      <w:r>
-        <w:rPr>
-          <w:sz w:val="28"/>
-          <w:szCs w:val="28"/>
-        </w:rPr>
-        <w:br w:type="page"/>
-      </w:r>
-    </w:p>
-    <w:p>
-      <w:pPr>
-        <w:spacing w:line="276" w:lineRule="auto"/>
-        <w:ind w:firstLine="708"/>
-        <w:jc w:val="center"/>
+      <w:r>
         <w:rPr>
           <w:b/>
           <w:sz w:val="28"/>
           <w:szCs w:val="28"/>
         </w:rPr>
-      </w:pPr>
-      <w:r>
-        <w:rPr>
-          <w:b/>
-          <w:sz w:val="28"/>
-          <w:szCs w:val="28"/>
-        </w:rPr>
         <w:lastRenderedPageBreak/>
-        <w:t>Реалізація</w:t>
+        <w:t>Вимоги на систему</w:t>
       </w:r>
     </w:p>
     <w:p>
       <w:pPr>
+        <w:pStyle w:val="ad"/>
+        <w:numPr>
+          <w:ilvl w:val="0"/>
+          <w:numId w:val="7"/>
+        </w:numPr>
         <w:spacing w:line="276" w:lineRule="auto"/>
         <w:jc w:val="both"/>
         <w:rPr>
           <w:szCs w:val="24"/>
         </w:rPr>
       </w:pPr>
+      <w:r>
+        <w:rPr>
+          <w:szCs w:val="24"/>
+        </w:rPr>
+        <w:t>Спонсор проекту</w:t>
+      </w:r>
+      <w:r>
+        <w:rPr>
+          <w:szCs w:val="24"/>
+        </w:rPr>
+        <w:t xml:space="preserve">: </w:t>
+      </w:r>
     </w:p>
     <w:p>
       <w:pPr>
+        <w:pStyle w:val="ad"/>
+        <w:numPr>
+          <w:ilvl w:val="0"/>
+          <w:numId w:val="9"/>
+        </w:numPr>
         <w:spacing w:line="276" w:lineRule="auto"/>
-        <w:ind w:firstLine="708"/>
         <w:jc w:val="both"/>
         <w:rPr>
           <w:szCs w:val="24"/>
@@ -3543,85 +3574,17 @@
         <w:rPr>
           <w:szCs w:val="24"/>
         </w:rPr>
-        <w:t xml:space="preserve">Я </w:t>
-      </w:r>
-      <w:r>
-        <w:rPr>
-          <w:szCs w:val="24"/>
-        </w:rPr>
-        <w:t xml:space="preserve">вважаю, що цей додаток міг би вирішити проблеми згадані в першому пункті. </w:t>
-      </w:r>
-      <w:r>
-        <w:rPr>
-          <w:szCs w:val="24"/>
-        </w:rPr>
-        <w:t xml:space="preserve">Особливою функцією цього додатку буде розпізнавання продуктів на фото. Далі додаток буде </w:t>
-      </w:r>
-      <w:r>
-        <w:rPr>
-          <w:szCs w:val="24"/>
-        </w:rPr>
-        <w:t>пропонувати рецепт</w:t>
-      </w:r>
-      <w:r>
-        <w:rPr>
-          <w:szCs w:val="24"/>
-        </w:rPr>
-        <w:t>и страв, які можна зробити з даних продуктів</w:t>
-      </w:r>
-      <w:r>
-        <w:rPr>
-          <w:szCs w:val="24"/>
-        </w:rPr>
-        <w:t xml:space="preserve">. Користувачам також буде доступна </w:t>
-      </w:r>
-      <w:r>
-        <w:rPr>
-          <w:szCs w:val="24"/>
-        </w:rPr>
-        <w:t>функція редагування інгредієнтів з клавіатури, що допоможе</w:t>
-      </w:r>
-      <w:r>
-        <w:rPr>
-          <w:szCs w:val="24"/>
-        </w:rPr>
-        <w:t xml:space="preserve"> </w:t>
-      </w:r>
-      <w:r>
-        <w:rPr>
-          <w:szCs w:val="24"/>
-        </w:rPr>
-        <w:t>уникнути неточностей розпізнавання. Додаток також можна поліпшити наявністю фільтрів з дієтами, алергіями і калоріями для людей, які</w:t>
-      </w:r>
-      <w:r>
-        <w:rPr>
-          <w:szCs w:val="24"/>
-        </w:rPr>
-        <w:t xml:space="preserve"> особливо</w:t>
-      </w:r>
-      <w:r>
-        <w:rPr>
-          <w:szCs w:val="24"/>
-        </w:rPr>
-        <w:t xml:space="preserve"> </w:t>
-      </w:r>
-      <w:r>
-        <w:rPr>
-          <w:szCs w:val="24"/>
-        </w:rPr>
-        <w:t>вимогливо</w:t>
-      </w:r>
-      <w:r>
-        <w:rPr>
-          <w:szCs w:val="24"/>
-        </w:rPr>
-        <w:t xml:space="preserve"> слідкують за своїм раціоном.</w:t>
+        <w:t>Яцук Анатолій – ініціатор проекту</w:t>
       </w:r>
     </w:p>
     <w:p>
       <w:pPr>
+        <w:pStyle w:val="ad"/>
+        <w:numPr>
+          <w:ilvl w:val="0"/>
+          <w:numId w:val="7"/>
+        </w:numPr>
         <w:spacing w:line="276" w:lineRule="auto"/>
-        <w:ind w:firstLine="708"/>
         <w:jc w:val="both"/>
         <w:rPr>
           <w:szCs w:val="24"/>
@@ -3631,26 +3594,195 @@
         <w:rPr>
           <w:szCs w:val="24"/>
         </w:rPr>
-        <w:t>В подальшому цей проект можна розвин</w:t>
-      </w:r>
-      <w:r>
+        <w:t>Бізнес потреба:</w:t>
+      </w:r>
+    </w:p>
+    <w:p>
+      <w:pPr>
+        <w:pStyle w:val="ad"/>
+        <w:numPr>
+          <w:ilvl w:val="0"/>
+          <w:numId w:val="9"/>
+        </w:numPr>
+        <w:spacing w:line="276" w:lineRule="auto"/>
+        <w:jc w:val="both"/>
         <w:rPr>
           <w:szCs w:val="24"/>
         </w:rPr>
-        <w:t>ути і масштабувати за допомогою встановлення</w:t>
-      </w:r>
+      </w:pPr>
       <w:r>
         <w:rPr>
           <w:szCs w:val="24"/>
         </w:rPr>
-        <w:t xml:space="preserve"> камери безпосередньо в холодильники користувачів, що допоможе вик</w:t>
-      </w:r>
-      <w:r>
+        <w:t>Відсутність на ринку додатків, які поєднують ці функції</w:t>
+      </w:r>
+    </w:p>
+    <w:p>
+      <w:pPr>
+        <w:pStyle w:val="ad"/>
+        <w:numPr>
+          <w:ilvl w:val="0"/>
+          <w:numId w:val="9"/>
+        </w:numPr>
+        <w:spacing w:line="276" w:lineRule="auto"/>
+        <w:jc w:val="both"/>
         <w:rPr>
           <w:szCs w:val="24"/>
         </w:rPr>
-        <w:t xml:space="preserve">онувати цей процес віддалено.  </w:t>
-      </w:r>
+      </w:pPr>
+      <w:r>
+        <w:rPr>
+          <w:szCs w:val="24"/>
+        </w:rPr>
+        <w:t>Ріст популярності машинного навчання</w:t>
+      </w:r>
+    </w:p>
+    <w:p>
+      <w:pPr>
+        <w:pStyle w:val="ad"/>
+        <w:numPr>
+          <w:ilvl w:val="0"/>
+          <w:numId w:val="9"/>
+        </w:numPr>
+        <w:spacing w:line="276" w:lineRule="auto"/>
+        <w:jc w:val="both"/>
+        <w:rPr>
+          <w:szCs w:val="24"/>
+        </w:rPr>
+      </w:pPr>
+      <w:r>
+        <w:rPr>
+          <w:szCs w:val="24"/>
+        </w:rPr>
+        <w:t xml:space="preserve">Збільшення можливостей </w:t>
+      </w:r>
+      <w:r>
+        <w:rPr>
+          <w:szCs w:val="24"/>
+          <w:lang w:val="en-US"/>
+        </w:rPr>
+        <w:t>Computer Vision</w:t>
+      </w:r>
+    </w:p>
+    <w:p>
+      <w:pPr>
+        <w:pStyle w:val="ad"/>
+        <w:numPr>
+          <w:ilvl w:val="0"/>
+          <w:numId w:val="9"/>
+        </w:numPr>
+        <w:spacing w:line="276" w:lineRule="auto"/>
+        <w:jc w:val="both"/>
+        <w:rPr>
+          <w:szCs w:val="24"/>
+        </w:rPr>
+      </w:pPr>
+      <w:r>
+        <w:rPr>
+          <w:szCs w:val="24"/>
+        </w:rPr>
+        <w:t>Популярність додатків, які мають тільки деякі з запланованих функцій</w:t>
+      </w:r>
+    </w:p>
+    <w:p>
+      <w:pPr>
+        <w:pStyle w:val="ad"/>
+        <w:numPr>
+          <w:ilvl w:val="0"/>
+          <w:numId w:val="7"/>
+        </w:numPr>
+        <w:spacing w:line="276" w:lineRule="auto"/>
+        <w:jc w:val="both"/>
+        <w:rPr>
+          <w:szCs w:val="24"/>
+        </w:rPr>
+      </w:pPr>
+      <w:r>
+        <w:rPr>
+          <w:szCs w:val="24"/>
+        </w:rPr>
+        <w:t>Бізнес вимоги:</w:t>
+      </w:r>
+    </w:p>
+    <w:p>
+      <w:pPr>
+        <w:pStyle w:val="ad"/>
+        <w:numPr>
+          <w:ilvl w:val="0"/>
+          <w:numId w:val="10"/>
+        </w:numPr>
+        <w:spacing w:line="276" w:lineRule="auto"/>
+        <w:jc w:val="both"/>
+        <w:rPr>
+          <w:szCs w:val="24"/>
+        </w:rPr>
+      </w:pPr>
+      <w:r>
+        <w:rPr>
+          <w:szCs w:val="24"/>
+        </w:rPr>
+        <w:t>Виводити список страв, які може зробити користувач, враховуючи його можливості, алергії, вподобання, тощо.</w:t>
+      </w:r>
+    </w:p>
+    <w:p>
+      <w:pPr>
+        <w:pStyle w:val="ad"/>
+        <w:numPr>
+          <w:ilvl w:val="0"/>
+          <w:numId w:val="7"/>
+        </w:numPr>
+        <w:spacing w:line="276" w:lineRule="auto"/>
+        <w:jc w:val="both"/>
+        <w:rPr>
+          <w:szCs w:val="24"/>
+        </w:rPr>
+      </w:pPr>
+      <w:r>
+        <w:rPr>
+          <w:szCs w:val="24"/>
+        </w:rPr>
+        <w:t>Бізнес виходи:</w:t>
+      </w:r>
+    </w:p>
+    <w:p>
+      <w:pPr>
+        <w:pStyle w:val="ad"/>
+        <w:numPr>
+          <w:ilvl w:val="0"/>
+          <w:numId w:val="10"/>
+        </w:numPr>
+        <w:spacing w:line="276" w:lineRule="auto"/>
+        <w:jc w:val="both"/>
+        <w:rPr>
+          <w:szCs w:val="24"/>
+        </w:rPr>
+      </w:pPr>
+      <w:r>
+        <w:rPr>
+          <w:szCs w:val="24"/>
+        </w:rPr>
+        <w:t>Продукт може суттєво зекономити час та гроші для його користувачів</w:t>
+      </w:r>
+    </w:p>
+    <w:p>
+      <w:pPr>
+        <w:spacing w:line="276" w:lineRule="auto"/>
+        <w:jc w:val="both"/>
+        <w:rPr>
+          <w:szCs w:val="24"/>
+        </w:rPr>
+      </w:pPr>
+      <w:bookmarkStart w:id="0" w:name="_GoBack"/>
+      <w:bookmarkEnd w:id="0"/>
+    </w:p>
+    <w:p>
+      <w:pPr>
+        <w:spacing w:line="276" w:lineRule="auto"/>
+        <w:jc w:val="both"/>
+        <w:rPr>
+          <w:szCs w:val="24"/>
+        </w:rPr>
+      </w:pPr>
     </w:p>
     <w:sectPr>
       <w:headerReference w:type="default" r:id="rId10"/>
@@ -3838,6 +3970,119 @@
     </w:lvl>
   </w:abstractNum>
   <w:abstractNum w:abstractNumId="1" w15:restartNumberingAfterBreak="0">
+    <w:nsid w:val="10C62012"/>
+    <w:multiLevelType w:val="hybridMultilevel"/>
+    <w:tmpl w:val="660AFF74"/>
+    <w:lvl w:ilvl="0" w:tplc="04220001">
+      <w:start w:val="1"/>
+      <w:numFmt w:val="bullet"/>
+      <w:lvlText w:val=""/>
+      <w:lvlJc w:val="left"/>
+      <w:pPr>
+        <w:ind w:left="1440" w:hanging="360"/>
+      </w:pPr>
+      <w:rPr>
+        <w:rFonts w:ascii="Symbol" w:hAnsi="Symbol" w:hint="default"/>
+      </w:rPr>
+    </w:lvl>
+    <w:lvl w:ilvl="1" w:tplc="04220003" w:tentative="1">
+      <w:start w:val="1"/>
+      <w:numFmt w:val="bullet"/>
+      <w:lvlText w:val="o"/>
+      <w:lvlJc w:val="left"/>
+      <w:pPr>
+        <w:ind w:left="2160" w:hanging="360"/>
+      </w:pPr>
+      <w:rPr>
+        <w:rFonts w:ascii="Courier New" w:hAnsi="Courier New" w:cs="Courier New" w:hint="default"/>
+      </w:rPr>
+    </w:lvl>
+    <w:lvl w:ilvl="2" w:tplc="04220005" w:tentative="1">
+      <w:start w:val="1"/>
+      <w:numFmt w:val="bullet"/>
+      <w:lvlText w:val=""/>
+      <w:lvlJc w:val="left"/>
+      <w:pPr>
+        <w:ind w:left="2880" w:hanging="360"/>
+      </w:pPr>
+      <w:rPr>
+        <w:rFonts w:ascii="Wingdings" w:hAnsi="Wingdings" w:hint="default"/>
+      </w:rPr>
+    </w:lvl>
+    <w:lvl w:ilvl="3" w:tplc="04220001" w:tentative="1">
+      <w:start w:val="1"/>
+      <w:numFmt w:val="bullet"/>
+      <w:lvlText w:val=""/>
+      <w:lvlJc w:val="left"/>
+      <w:pPr>
+        <w:ind w:left="3600" w:hanging="360"/>
+      </w:pPr>
+      <w:rPr>
+        <w:rFonts w:ascii="Symbol" w:hAnsi="Symbol" w:hint="default"/>
+      </w:rPr>
+    </w:lvl>
+    <w:lvl w:ilvl="4" w:tplc="04220003" w:tentative="1">
+      <w:start w:val="1"/>
+      <w:numFmt w:val="bullet"/>
+      <w:lvlText w:val="o"/>
+      <w:lvlJc w:val="left"/>
+      <w:pPr>
+        <w:ind w:left="4320" w:hanging="360"/>
+      </w:pPr>
+      <w:rPr>
+        <w:rFonts w:ascii="Courier New" w:hAnsi="Courier New" w:cs="Courier New" w:hint="default"/>
+      </w:rPr>
+    </w:lvl>
+    <w:lvl w:ilvl="5" w:tplc="04220005" w:tentative="1">
+      <w:start w:val="1"/>
+      <w:numFmt w:val="bullet"/>
+      <w:lvlText w:val=""/>
+      <w:lvlJc w:val="left"/>
+      <w:pPr>
+        <w:ind w:left="5040" w:hanging="360"/>
+      </w:pPr>
+      <w:rPr>
+        <w:rFonts w:ascii="Wingdings" w:hAnsi="Wingdings" w:hint="default"/>
+      </w:rPr>
+    </w:lvl>
+    <w:lvl w:ilvl="6" w:tplc="04220001" w:tentative="1">
+      <w:start w:val="1"/>
+      <w:numFmt w:val="bullet"/>
+      <w:lvlText w:val=""/>
+      <w:lvlJc w:val="left"/>
+      <w:pPr>
+        <w:ind w:left="5760" w:hanging="360"/>
+      </w:pPr>
+      <w:rPr>
+        <w:rFonts w:ascii="Symbol" w:hAnsi="Symbol" w:hint="default"/>
+      </w:rPr>
+    </w:lvl>
+    <w:lvl w:ilvl="7" w:tplc="04220003" w:tentative="1">
+      <w:start w:val="1"/>
+      <w:numFmt w:val="bullet"/>
+      <w:lvlText w:val="o"/>
+      <w:lvlJc w:val="left"/>
+      <w:pPr>
+        <w:ind w:left="6480" w:hanging="360"/>
+      </w:pPr>
+      <w:rPr>
+        <w:rFonts w:ascii="Courier New" w:hAnsi="Courier New" w:cs="Courier New" w:hint="default"/>
+      </w:rPr>
+    </w:lvl>
+    <w:lvl w:ilvl="8" w:tplc="04220005" w:tentative="1">
+      <w:start w:val="1"/>
+      <w:numFmt w:val="bullet"/>
+      <w:lvlText w:val=""/>
+      <w:lvlJc w:val="left"/>
+      <w:pPr>
+        <w:ind w:left="7200" w:hanging="360"/>
+      </w:pPr>
+      <w:rPr>
+        <w:rFonts w:ascii="Wingdings" w:hAnsi="Wingdings" w:hint="default"/>
+      </w:rPr>
+    </w:lvl>
+  </w:abstractNum>
+  <w:abstractNum w:abstractNumId="2" w15:restartNumberingAfterBreak="0">
     <w:nsid w:val="1A4B74ED"/>
     <w:multiLevelType w:val="hybridMultilevel"/>
     <w:tmpl w:val="CEC27A52"/>
@@ -3950,7 +4195,7 @@
       </w:rPr>
     </w:lvl>
   </w:abstractNum>
-  <w:abstractNum w:abstractNumId="2" w15:restartNumberingAfterBreak="0">
+  <w:abstractNum w:abstractNumId="3" w15:restartNumberingAfterBreak="0">
     <w:nsid w:val="21434AAD"/>
     <w:multiLevelType w:val="hybridMultilevel"/>
     <w:tmpl w:val="21FE7FE8"/>
@@ -4062,7 +4307,7 @@
       </w:rPr>
     </w:lvl>
   </w:abstractNum>
-  <w:abstractNum w:abstractNumId="3" w15:restartNumberingAfterBreak="0">
+  <w:abstractNum w:abstractNumId="4" w15:restartNumberingAfterBreak="0">
     <w:nsid w:val="263163AD"/>
     <w:multiLevelType w:val="hybridMultilevel"/>
     <w:tmpl w:val="6486C940"/>
@@ -4175,7 +4420,7 @@
       </w:rPr>
     </w:lvl>
   </w:abstractNum>
-  <w:abstractNum w:abstractNumId="4" w15:restartNumberingAfterBreak="0">
+  <w:abstractNum w:abstractNumId="5" w15:restartNumberingAfterBreak="0">
     <w:nsid w:val="35967265"/>
     <w:multiLevelType w:val="hybridMultilevel"/>
     <w:tmpl w:val="E2A8ED36"/>
@@ -4287,49 +4532,346 @@
       </w:rPr>
     </w:lvl>
   </w:abstractNum>
+  <w:abstractNum w:abstractNumId="6" w15:restartNumberingAfterBreak="0">
+    <w:nsid w:val="3C553CCB"/>
+    <w:multiLevelType w:val="hybridMultilevel"/>
+    <w:tmpl w:val="D77EBB54"/>
+    <w:lvl w:ilvl="0" w:tplc="0422000F">
+      <w:start w:val="1"/>
+      <w:numFmt w:val="decimal"/>
+      <w:lvlText w:val="%1."/>
+      <w:lvlJc w:val="left"/>
+      <w:pPr>
+        <w:ind w:left="720" w:hanging="360"/>
+      </w:pPr>
+    </w:lvl>
+    <w:lvl w:ilvl="1" w:tplc="04220019" w:tentative="1">
+      <w:start w:val="1"/>
+      <w:numFmt w:val="lowerLetter"/>
+      <w:lvlText w:val="%2."/>
+      <w:lvlJc w:val="left"/>
+      <w:pPr>
+        <w:ind w:left="1440" w:hanging="360"/>
+      </w:pPr>
+    </w:lvl>
+    <w:lvl w:ilvl="2" w:tplc="0422001B" w:tentative="1">
+      <w:start w:val="1"/>
+      <w:numFmt w:val="lowerRoman"/>
+      <w:lvlText w:val="%3."/>
+      <w:lvlJc w:val="right"/>
+      <w:pPr>
+        <w:ind w:left="2160" w:hanging="180"/>
+      </w:pPr>
+    </w:lvl>
+    <w:lvl w:ilvl="3" w:tplc="0422000F" w:tentative="1">
+      <w:start w:val="1"/>
+      <w:numFmt w:val="decimal"/>
+      <w:lvlText w:val="%4."/>
+      <w:lvlJc w:val="left"/>
+      <w:pPr>
+        <w:ind w:left="2880" w:hanging="360"/>
+      </w:pPr>
+    </w:lvl>
+    <w:lvl w:ilvl="4" w:tplc="04220019" w:tentative="1">
+      <w:start w:val="1"/>
+      <w:numFmt w:val="lowerLetter"/>
+      <w:lvlText w:val="%5."/>
+      <w:lvlJc w:val="left"/>
+      <w:pPr>
+        <w:ind w:left="3600" w:hanging="360"/>
+      </w:pPr>
+    </w:lvl>
+    <w:lvl w:ilvl="5" w:tplc="0422001B" w:tentative="1">
+      <w:start w:val="1"/>
+      <w:numFmt w:val="lowerRoman"/>
+      <w:lvlText w:val="%6."/>
+      <w:lvlJc w:val="right"/>
+      <w:pPr>
+        <w:ind w:left="4320" w:hanging="180"/>
+      </w:pPr>
+    </w:lvl>
+    <w:lvl w:ilvl="6" w:tplc="0422000F" w:tentative="1">
+      <w:start w:val="1"/>
+      <w:numFmt w:val="decimal"/>
+      <w:lvlText w:val="%7."/>
+      <w:lvlJc w:val="left"/>
+      <w:pPr>
+        <w:ind w:left="5040" w:hanging="360"/>
+      </w:pPr>
+    </w:lvl>
+    <w:lvl w:ilvl="7" w:tplc="04220019" w:tentative="1">
+      <w:start w:val="1"/>
+      <w:numFmt w:val="lowerLetter"/>
+      <w:lvlText w:val="%8."/>
+      <w:lvlJc w:val="left"/>
+      <w:pPr>
+        <w:ind w:left="5760" w:hanging="360"/>
+      </w:pPr>
+    </w:lvl>
+    <w:lvl w:ilvl="8" w:tplc="0422001B" w:tentative="1">
+      <w:start w:val="1"/>
+      <w:numFmt w:val="lowerRoman"/>
+      <w:lvlText w:val="%9."/>
+      <w:lvlJc w:val="right"/>
+      <w:pPr>
+        <w:ind w:left="6480" w:hanging="180"/>
+      </w:pPr>
+    </w:lvl>
+  </w:abstractNum>
+  <w:abstractNum w:abstractNumId="7" w15:restartNumberingAfterBreak="0">
+    <w:nsid w:val="47206494"/>
+    <w:multiLevelType w:val="hybridMultilevel"/>
+    <w:tmpl w:val="BDAE6AF0"/>
+    <w:lvl w:ilvl="0" w:tplc="04220001">
+      <w:start w:val="1"/>
+      <w:numFmt w:val="bullet"/>
+      <w:lvlText w:val=""/>
+      <w:lvlJc w:val="left"/>
+      <w:pPr>
+        <w:ind w:left="1440" w:hanging="360"/>
+      </w:pPr>
+      <w:rPr>
+        <w:rFonts w:ascii="Symbol" w:hAnsi="Symbol" w:hint="default"/>
+      </w:rPr>
+    </w:lvl>
+    <w:lvl w:ilvl="1" w:tplc="04220003" w:tentative="1">
+      <w:start w:val="1"/>
+      <w:numFmt w:val="bullet"/>
+      <w:lvlText w:val="o"/>
+      <w:lvlJc w:val="left"/>
+      <w:pPr>
+        <w:ind w:left="2160" w:hanging="360"/>
+      </w:pPr>
+      <w:rPr>
+        <w:rFonts w:ascii="Courier New" w:hAnsi="Courier New" w:cs="Courier New" w:hint="default"/>
+      </w:rPr>
+    </w:lvl>
+    <w:lvl w:ilvl="2" w:tplc="04220005" w:tentative="1">
+      <w:start w:val="1"/>
+      <w:numFmt w:val="bullet"/>
+      <w:lvlText w:val=""/>
+      <w:lvlJc w:val="left"/>
+      <w:pPr>
+        <w:ind w:left="2880" w:hanging="360"/>
+      </w:pPr>
+      <w:rPr>
+        <w:rFonts w:ascii="Wingdings" w:hAnsi="Wingdings" w:hint="default"/>
+      </w:rPr>
+    </w:lvl>
+    <w:lvl w:ilvl="3" w:tplc="04220001" w:tentative="1">
+      <w:start w:val="1"/>
+      <w:numFmt w:val="bullet"/>
+      <w:lvlText w:val=""/>
+      <w:lvlJc w:val="left"/>
+      <w:pPr>
+        <w:ind w:left="3600" w:hanging="360"/>
+      </w:pPr>
+      <w:rPr>
+        <w:rFonts w:ascii="Symbol" w:hAnsi="Symbol" w:hint="default"/>
+      </w:rPr>
+    </w:lvl>
+    <w:lvl w:ilvl="4" w:tplc="04220003" w:tentative="1">
+      <w:start w:val="1"/>
+      <w:numFmt w:val="bullet"/>
+      <w:lvlText w:val="o"/>
+      <w:lvlJc w:val="left"/>
+      <w:pPr>
+        <w:ind w:left="4320" w:hanging="360"/>
+      </w:pPr>
+      <w:rPr>
+        <w:rFonts w:ascii="Courier New" w:hAnsi="Courier New" w:cs="Courier New" w:hint="default"/>
+      </w:rPr>
+    </w:lvl>
+    <w:lvl w:ilvl="5" w:tplc="04220005" w:tentative="1">
+      <w:start w:val="1"/>
+      <w:numFmt w:val="bullet"/>
+      <w:lvlText w:val=""/>
+      <w:lvlJc w:val="left"/>
+      <w:pPr>
+        <w:ind w:left="5040" w:hanging="360"/>
+      </w:pPr>
+      <w:rPr>
+        <w:rFonts w:ascii="Wingdings" w:hAnsi="Wingdings" w:hint="default"/>
+      </w:rPr>
+    </w:lvl>
+    <w:lvl w:ilvl="6" w:tplc="04220001" w:tentative="1">
+      <w:start w:val="1"/>
+      <w:numFmt w:val="bullet"/>
+      <w:lvlText w:val=""/>
+      <w:lvlJc w:val="left"/>
+      <w:pPr>
+        <w:ind w:left="5760" w:hanging="360"/>
+      </w:pPr>
+      <w:rPr>
+        <w:rFonts w:ascii="Symbol" w:hAnsi="Symbol" w:hint="default"/>
+      </w:rPr>
+    </w:lvl>
+    <w:lvl w:ilvl="7" w:tplc="04220003" w:tentative="1">
+      <w:start w:val="1"/>
+      <w:numFmt w:val="bullet"/>
+      <w:lvlText w:val="o"/>
+      <w:lvlJc w:val="left"/>
+      <w:pPr>
+        <w:ind w:left="6480" w:hanging="360"/>
+      </w:pPr>
+      <w:rPr>
+        <w:rFonts w:ascii="Courier New" w:hAnsi="Courier New" w:cs="Courier New" w:hint="default"/>
+      </w:rPr>
+    </w:lvl>
+    <w:lvl w:ilvl="8" w:tplc="04220005" w:tentative="1">
+      <w:start w:val="1"/>
+      <w:numFmt w:val="bullet"/>
+      <w:lvlText w:val=""/>
+      <w:lvlJc w:val="left"/>
+      <w:pPr>
+        <w:ind w:left="7200" w:hanging="360"/>
+      </w:pPr>
+      <w:rPr>
+        <w:rFonts w:ascii="Wingdings" w:hAnsi="Wingdings" w:hint="default"/>
+      </w:rPr>
+    </w:lvl>
+  </w:abstractNum>
+  <w:abstractNum w:abstractNumId="8" w15:restartNumberingAfterBreak="0">
+    <w:nsid w:val="6BBC5469"/>
+    <w:multiLevelType w:val="hybridMultilevel"/>
+    <w:tmpl w:val="A0C67270"/>
+    <w:lvl w:ilvl="0" w:tplc="04220001">
+      <w:start w:val="1"/>
+      <w:numFmt w:val="bullet"/>
+      <w:lvlText w:val=""/>
+      <w:lvlJc w:val="left"/>
+      <w:pPr>
+        <w:ind w:left="1428" w:hanging="360"/>
+      </w:pPr>
+      <w:rPr>
+        <w:rFonts w:ascii="Symbol" w:hAnsi="Symbol" w:hint="default"/>
+      </w:rPr>
+    </w:lvl>
+    <w:lvl w:ilvl="1" w:tplc="04220003" w:tentative="1">
+      <w:start w:val="1"/>
+      <w:numFmt w:val="bullet"/>
+      <w:lvlText w:val="o"/>
+      <w:lvlJc w:val="left"/>
+      <w:pPr>
+        <w:ind w:left="2148" w:hanging="360"/>
+      </w:pPr>
+      <w:rPr>
+        <w:rFonts w:ascii="Courier New" w:hAnsi="Courier New" w:cs="Courier New" w:hint="default"/>
+      </w:rPr>
+    </w:lvl>
+    <w:lvl w:ilvl="2" w:tplc="04220005" w:tentative="1">
+      <w:start w:val="1"/>
+      <w:numFmt w:val="bullet"/>
+      <w:lvlText w:val=""/>
+      <w:lvlJc w:val="left"/>
+      <w:pPr>
+        <w:ind w:left="2868" w:hanging="360"/>
+      </w:pPr>
+      <w:rPr>
+        <w:rFonts w:ascii="Wingdings" w:hAnsi="Wingdings" w:hint="default"/>
+      </w:rPr>
+    </w:lvl>
+    <w:lvl w:ilvl="3" w:tplc="04220001" w:tentative="1">
+      <w:start w:val="1"/>
+      <w:numFmt w:val="bullet"/>
+      <w:lvlText w:val=""/>
+      <w:lvlJc w:val="left"/>
+      <w:pPr>
+        <w:ind w:left="3588" w:hanging="360"/>
+      </w:pPr>
+      <w:rPr>
+        <w:rFonts w:ascii="Symbol" w:hAnsi="Symbol" w:hint="default"/>
+      </w:rPr>
+    </w:lvl>
+    <w:lvl w:ilvl="4" w:tplc="04220003" w:tentative="1">
+      <w:start w:val="1"/>
+      <w:numFmt w:val="bullet"/>
+      <w:lvlText w:val="o"/>
+      <w:lvlJc w:val="left"/>
+      <w:pPr>
+        <w:ind w:left="4308" w:hanging="360"/>
+      </w:pPr>
+      <w:rPr>
+        <w:rFonts w:ascii="Courier New" w:hAnsi="Courier New" w:cs="Courier New" w:hint="default"/>
+      </w:rPr>
+    </w:lvl>
+    <w:lvl w:ilvl="5" w:tplc="04220005" w:tentative="1">
+      <w:start w:val="1"/>
+      <w:numFmt w:val="bullet"/>
+      <w:lvlText w:val=""/>
+      <w:lvlJc w:val="left"/>
+      <w:pPr>
+        <w:ind w:left="5028" w:hanging="360"/>
+      </w:pPr>
+      <w:rPr>
+        <w:rFonts w:ascii="Wingdings" w:hAnsi="Wingdings" w:hint="default"/>
+      </w:rPr>
+    </w:lvl>
+    <w:lvl w:ilvl="6" w:tplc="04220001" w:tentative="1">
+      <w:start w:val="1"/>
+      <w:numFmt w:val="bullet"/>
+      <w:lvlText w:val=""/>
+      <w:lvlJc w:val="left"/>
+      <w:pPr>
+        <w:ind w:left="5748" w:hanging="360"/>
+      </w:pPr>
+      <w:rPr>
+        <w:rFonts w:ascii="Symbol" w:hAnsi="Symbol" w:hint="default"/>
+      </w:rPr>
+    </w:lvl>
+    <w:lvl w:ilvl="7" w:tplc="04220003" w:tentative="1">
+      <w:start w:val="1"/>
+      <w:numFmt w:val="bullet"/>
+      <w:lvlText w:val="o"/>
+      <w:lvlJc w:val="left"/>
+      <w:pPr>
+        <w:ind w:left="6468" w:hanging="360"/>
+      </w:pPr>
+      <w:rPr>
+        <w:rFonts w:ascii="Courier New" w:hAnsi="Courier New" w:cs="Courier New" w:hint="default"/>
+      </w:rPr>
+    </w:lvl>
+    <w:lvl w:ilvl="8" w:tplc="04220005" w:tentative="1">
+      <w:start w:val="1"/>
+      <w:numFmt w:val="bullet"/>
+      <w:lvlText w:val=""/>
+      <w:lvlJc w:val="left"/>
+      <w:pPr>
+        <w:ind w:left="7188" w:hanging="360"/>
+      </w:pPr>
+      <w:rPr>
+        <w:rFonts w:ascii="Wingdings" w:hAnsi="Wingdings" w:hint="default"/>
+      </w:rPr>
+    </w:lvl>
+  </w:abstractNum>
   <w:num w:numId="1">
-    <w:abstractNumId w:val="4"/>
-    <w:lvlOverride w:ilvl="0"/>
-    <w:lvlOverride w:ilvl="1"/>
-    <w:lvlOverride w:ilvl="2"/>
-    <w:lvlOverride w:ilvl="3"/>
-    <w:lvlOverride w:ilvl="4"/>
-    <w:lvlOverride w:ilvl="5"/>
-    <w:lvlOverride w:ilvl="6"/>
-    <w:lvlOverride w:ilvl="7"/>
-    <w:lvlOverride w:ilvl="8"/>
+    <w:abstractNumId w:val="5"/>
   </w:num>
   <w:num w:numId="2">
-    <w:abstractNumId w:val="2"/>
-    <w:lvlOverride w:ilvl="0"/>
-    <w:lvlOverride w:ilvl="1"/>
-    <w:lvlOverride w:ilvl="2"/>
-    <w:lvlOverride w:ilvl="3"/>
-    <w:lvlOverride w:ilvl="4"/>
-    <w:lvlOverride w:ilvl="5"/>
-    <w:lvlOverride w:ilvl="6"/>
-    <w:lvlOverride w:ilvl="7"/>
-    <w:lvlOverride w:ilvl="8"/>
+    <w:abstractNumId w:val="3"/>
   </w:num>
   <w:num w:numId="3">
     <w:abstractNumId w:val="0"/>
-    <w:lvlOverride w:ilvl="0"/>
-    <w:lvlOverride w:ilvl="1"/>
-    <w:lvlOverride w:ilvl="2"/>
-    <w:lvlOverride w:ilvl="3"/>
-    <w:lvlOverride w:ilvl="4"/>
-    <w:lvlOverride w:ilvl="5"/>
-    <w:lvlOverride w:ilvl="6"/>
-    <w:lvlOverride w:ilvl="7"/>
-    <w:lvlOverride w:ilvl="8"/>
   </w:num>
   <w:num w:numId="4">
     <w:abstractNumId w:val="0"/>
   </w:num>
   <w:num w:numId="5">
-    <w:abstractNumId w:val="3"/>
+    <w:abstractNumId w:val="4"/>
   </w:num>
   <w:num w:numId="6">
+    <w:abstractNumId w:val="2"/>
+  </w:num>
+  <w:num w:numId="7">
+    <w:abstractNumId w:val="6"/>
+  </w:num>
+  <w:num w:numId="8">
+    <w:abstractNumId w:val="7"/>
+  </w:num>
+  <w:num w:numId="9">
+    <w:abstractNumId w:val="8"/>
+  </w:num>
+  <w:num w:numId="10">
     <w:abstractNumId w:val="1"/>
   </w:num>
 </w:numbering>
@@ -5209,7 +5751,7 @@
 </file>
 
 <file path=customXml/itemProps1.xml><?xml version="1.0" encoding="utf-8"?>
-<ds:datastoreItem xmlns:ds="http://schemas.openxmlformats.org/officeDocument/2006/customXml" ds:itemID="{E0A23184-AC1F-46DB-9766-5EAD5AF25654}">
+<ds:datastoreItem xmlns:ds="http://schemas.openxmlformats.org/officeDocument/2006/customXml" ds:itemID="{69A51048-A8C4-4A2F-9CD4-ADB195F59999}">
   <ds:schemaRefs>
     <ds:schemaRef ds:uri="http://schemas.openxmlformats.org/officeDocument/2006/bibliography"/>
   </ds:schemaRefs>

</xml_diff>